<commit_message>
VS 2017 and Windows 10 Creators Update SDK (15063)
</commit_message>
<xml_diff>
--- a/Samples/System/InputInterfacingUWP/Readme.docx
+++ b/Samples/System/InputInterfacingUWP/Readme.docx
@@ -6,11 +6,9 @@
       <w:pPr>
         <w:pStyle w:val="Title"/>
       </w:pPr>
-      <w:proofErr w:type="spellStart"/>
       <w:r>
         <w:t>InputInterfacing</w:t>
       </w:r>
-      <w:proofErr w:type="spellEnd"/>
       <w:r>
         <w:t xml:space="preserve"> </w:t>
       </w:r>
@@ -38,7 +36,47 @@
           <w:sz w:val="20"/>
           <w:szCs w:val="22"/>
         </w:rPr>
-        <w:t>This sample is compatible with the Windows 10 Anniversary Update SDK (14393)</w:t>
+        <w:t xml:space="preserve">This sample is compatible with the Windows </w:t>
+      </w:r>
+      <w:r>
+        <w:rPr>
+          <w:rFonts w:eastAsiaTheme="minorHAnsi" w:cs="Times New Roman"/>
+          <w:i/>
+          <w:color w:val="auto"/>
+          <w:sz w:val="20"/>
+          <w:szCs w:val="22"/>
+        </w:rPr>
+        <w:t>10 Creators Update</w:t>
+      </w:r>
+      <w:r>
+        <w:rPr>
+          <w:rFonts w:eastAsiaTheme="minorHAnsi" w:cs="Times New Roman"/>
+          <w:i/>
+          <w:color w:val="auto"/>
+          <w:sz w:val="20"/>
+          <w:szCs w:val="22"/>
+        </w:rPr>
+        <w:t xml:space="preserve"> SDK (</w:t>
+      </w:r>
+      <w:r>
+        <w:rPr>
+          <w:rFonts w:eastAsiaTheme="minorHAnsi" w:cs="Times New Roman"/>
+          <w:i/>
+          <w:color w:val="auto"/>
+          <w:sz w:val="20"/>
+          <w:szCs w:val="22"/>
+        </w:rPr>
+        <w:t>15063</w:t>
+      </w:r>
+      <w:r>
+        <w:rPr>
+          <w:rFonts w:eastAsiaTheme="minorHAnsi" w:cs="Times New Roman"/>
+          <w:i/>
+          <w:color w:val="auto"/>
+          <w:sz w:val="20"/>
+          <w:szCs w:val="22"/>
+        </w:rPr>
+        <w:t>)</w:t>
       </w:r>
     </w:p>
     <w:p/>
@@ -155,21 +193,13 @@
         <w:t xml:space="preserve">This sample demonstrates how to </w:t>
       </w:r>
       <w:r>
-        <w:t xml:space="preserve">use </w:t>
-      </w:r>
-      <w:proofErr w:type="spellStart"/>
-      <w:r>
-        <w:t>Windows.</w:t>
+        <w:t>use Windows.</w:t>
       </w:r>
       <w:r>
         <w:t>Gaming</w:t>
       </w:r>
       <w:r>
-        <w:t>.Input</w:t>
-      </w:r>
-      <w:proofErr w:type="spellEnd"/>
-      <w:r>
-        <w:t xml:space="preserve"> to </w:t>
+        <w:t xml:space="preserve">.Input to </w:t>
       </w:r>
       <w:r>
         <w:t>read input from</w:t>
@@ -192,7 +222,6 @@
       <w:r>
         <w:t xml:space="preserve">For more information on </w:t>
       </w:r>
-      <w:proofErr w:type="spellStart"/>
       <w:r>
         <w:t>Windows.</w:t>
       </w:r>
@@ -202,7 +231,6 @@
       <w:r>
         <w:t>.Input</w:t>
       </w:r>
-      <w:proofErr w:type="spellEnd"/>
       <w:r>
         <w:t xml:space="preserve">, see </w:t>
       </w:r>
@@ -237,6 +265,14 @@
       </w:r>
       <w:r>
         <w:t xml:space="preserve"> 2016</w:t>
+      </w:r>
+      <w:r>
+        <w:t xml:space="preserve">. Flight stuck support added for the </w:t>
+      </w:r>
+      <w:bookmarkStart w:id="1" w:name="_GoBack"/>
+      <w:bookmarkEnd w:id="1"/>
+      <w:r>
+        <w:t>Creators Update March 2017.</w:t>
       </w:r>
     </w:p>
     <w:p>
@@ -301,16 +337,11 @@
         </w:rPr>
         <w:t>.</w:t>
       </w:r>
-      <w:bookmarkStart w:id="1" w:name="_GoBack"/>
-      <w:bookmarkEnd w:id="1"/>
     </w:p>
     <w:sectPr>
-      <w:headerReference w:type="even" r:id="rId10"/>
-      <w:headerReference w:type="default" r:id="rId11"/>
-      <w:footerReference w:type="even" r:id="rId12"/>
-      <w:footerReference w:type="default" r:id="rId13"/>
-      <w:headerReference w:type="first" r:id="rId14"/>
-      <w:footerReference w:type="first" r:id="rId15"/>
+      <w:footerReference w:type="default" r:id="rId10"/>
+      <w:headerReference w:type="first" r:id="rId11"/>
+      <w:footerReference w:type="first" r:id="rId12"/>
       <w:pgSz w:w="12240" w:h="15840" w:code="1"/>
       <w:pgMar w:top="900" w:right="1440" w:bottom="1440" w:left="1440" w:header="0" w:footer="390" w:gutter="0"/>
       <w:cols w:space="720"/>
@@ -340,16 +371,6 @@
 </file>
 
 <file path=word/footer1.xml><?xml version="1.0" encoding="utf-8"?>
-<w:ftr xmlns:wpc="http://schemas.microsoft.com/office/word/2010/wordprocessingCanvas" xmlns:cx="http://schemas.microsoft.com/office/drawing/2014/chartex" xmlns:cx1="http://schemas.microsoft.com/office/drawing/2015/9/8/chartex" xmlns:cx2="http://schemas.microsoft.com/office/drawing/2015/10/21/chartex" xmlns:cx3="http://schemas.microsoft.com/office/drawing/2016/5/9/chartex" xmlns:cx4="http://schemas.microsoft.com/office/drawing/2016/5/10/chartex" xmlns:cx5="http://schemas.microsoft.com/office/drawing/2016/5/11/chartex" xmlns:mc="http://schemas.openxmlformats.org/markup-compatibility/2006" xmlns:o="urn:schemas-microsoft-com:office:office" xmlns:r="http://schemas.openxmlformats.org/officeDocument/2006/relationships" xmlns:m="http://schemas.openxmlformats.org/officeDocument/2006/math" xmlns:v="urn:schemas-microsoft-com:vml" xmlns:wp14="http://schemas.microsoft.com/office/word/2010/wordprocessingDrawing" xmlns:wp="http://schemas.openxmlformats.org/drawingml/2006/wordprocessingDrawing" xmlns:w10="urn:schemas-microsoft-com:office:word" xmlns:w="http://schemas.openxmlformats.org/wordprocessingml/2006/main" xmlns:w14="http://schemas.microsoft.com/office/word/2010/wordml" xmlns:w15="http://schemas.microsoft.com/office/word/2012/wordml" xmlns:w16se="http://schemas.microsoft.com/office/word/2015/wordml/symex" xmlns:wpg="http://schemas.microsoft.com/office/word/2010/wordprocessingGroup" xmlns:wpi="http://schemas.microsoft.com/office/word/2010/wordprocessingInk" xmlns:wne="http://schemas.microsoft.com/office/word/2006/wordml" xmlns:wps="http://schemas.microsoft.com/office/word/2010/wordprocessingShape" mc:Ignorable="w14 w15 w16se wp14">
-  <w:p>
-    <w:pPr>
-      <w:pStyle w:val="Footer"/>
-    </w:pPr>
-  </w:p>
-</w:ftr>
-</file>
-
-<file path=word/footer2.xml><?xml version="1.0" encoding="utf-8"?>
 <w:ftr xmlns:wpc="http://schemas.microsoft.com/office/word/2010/wordprocessingCanvas" xmlns:cx="http://schemas.microsoft.com/office/drawing/2014/chartex" xmlns:cx1="http://schemas.microsoft.com/office/drawing/2015/9/8/chartex" xmlns:cx2="http://schemas.microsoft.com/office/drawing/2015/10/21/chartex" xmlns:cx3="http://schemas.microsoft.com/office/drawing/2016/5/9/chartex" xmlns:cx4="http://schemas.microsoft.com/office/drawing/2016/5/10/chartex" xmlns:cx5="http://schemas.microsoft.com/office/drawing/2016/5/11/chartex" xmlns:mc="http://schemas.openxmlformats.org/markup-compatibility/2006" xmlns:o="urn:schemas-microsoft-com:office:office" xmlns:r="http://schemas.openxmlformats.org/officeDocument/2006/relationships" xmlns:m="http://schemas.openxmlformats.org/officeDocument/2006/math" xmlns:v="urn:schemas-microsoft-com:vml" xmlns:wp14="http://schemas.microsoft.com/office/word/2010/wordprocessingDrawing" xmlns:wp="http://schemas.openxmlformats.org/drawingml/2006/wordprocessingDrawing" xmlns:w10="urn:schemas-microsoft-com:office:word" xmlns:w="http://schemas.openxmlformats.org/wordprocessingml/2006/main" xmlns:w14="http://schemas.microsoft.com/office/word/2010/wordml" xmlns:w15="http://schemas.microsoft.com/office/word/2012/wordml" xmlns:w16se="http://schemas.microsoft.com/office/word/2015/wordml/symex" xmlns:wpg="http://schemas.microsoft.com/office/word/2010/wordprocessingGroup" xmlns:wpi="http://schemas.microsoft.com/office/word/2010/wordprocessingInk" xmlns:wne="http://schemas.microsoft.com/office/word/2006/wordml" xmlns:wps="http://schemas.microsoft.com/office/word/2010/wordprocessingShape" mc:Ignorable="w14 w15 w16se wp14">
   <w:tbl>
     <w:tblPr>
@@ -429,7 +450,7 @@
               <w:sz w:val="16"/>
               <w:szCs w:val="16"/>
             </w:rPr>
-            <w:t>2016</w:t>
+            <w:t>2017</w:t>
           </w:r>
           <w:r>
             <w:rPr>
@@ -553,7 +574,6 @@
             </w:rPr>
             <w:t xml:space="preserve">: </w:t>
           </w:r>
-          <w:proofErr w:type="spellStart"/>
           <w:r>
             <w:rPr>
               <w:rFonts w:cs="Segoe UI"/>
@@ -562,7 +582,6 @@
             </w:rPr>
             <w:t>InputInterfacing</w:t>
           </w:r>
-          <w:proofErr w:type="spellEnd"/>
         </w:p>
       </w:tc>
       <w:tc>
@@ -643,7 +662,7 @@
 </w:ftr>
 </file>
 
-<file path=word/footer3.xml><?xml version="1.0" encoding="utf-8"?>
+<file path=word/footer2.xml><?xml version="1.0" encoding="utf-8"?>
 <w:ftr xmlns:wpc="http://schemas.microsoft.com/office/word/2010/wordprocessingCanvas" xmlns:cx="http://schemas.microsoft.com/office/drawing/2014/chartex" xmlns:cx1="http://schemas.microsoft.com/office/drawing/2015/9/8/chartex" xmlns:cx2="http://schemas.microsoft.com/office/drawing/2015/10/21/chartex" xmlns:cx3="http://schemas.microsoft.com/office/drawing/2016/5/9/chartex" xmlns:cx4="http://schemas.microsoft.com/office/drawing/2016/5/10/chartex" xmlns:cx5="http://schemas.microsoft.com/office/drawing/2016/5/11/chartex" xmlns:mc="http://schemas.openxmlformats.org/markup-compatibility/2006" xmlns:o="urn:schemas-microsoft-com:office:office" xmlns:r="http://schemas.openxmlformats.org/officeDocument/2006/relationships" xmlns:m="http://schemas.openxmlformats.org/officeDocument/2006/math" xmlns:v="urn:schemas-microsoft-com:vml" xmlns:wp14="http://schemas.microsoft.com/office/word/2010/wordprocessingDrawing" xmlns:wp="http://schemas.openxmlformats.org/drawingml/2006/wordprocessingDrawing" xmlns:w10="urn:schemas-microsoft-com:office:word" xmlns:w="http://schemas.openxmlformats.org/wordprocessingml/2006/main" xmlns:w14="http://schemas.microsoft.com/office/word/2010/wordml" xmlns:w15="http://schemas.microsoft.com/office/word/2012/wordml" xmlns:w16se="http://schemas.microsoft.com/office/word/2015/wordml/symex" xmlns:wpg="http://schemas.microsoft.com/office/word/2010/wordprocessingGroup" xmlns:wpi="http://schemas.microsoft.com/office/word/2010/wordprocessingInk" xmlns:wne="http://schemas.microsoft.com/office/word/2006/wordml" xmlns:wps="http://schemas.microsoft.com/office/word/2010/wordprocessingShape" mc:Ignorable="w14 w15 w16se wp14">
   <w:tbl>
     <w:tblPr>
@@ -723,7 +742,7 @@
               <w:sz w:val="16"/>
               <w:szCs w:val="16"/>
             </w:rPr>
-            <w:t>2016</w:t>
+            <w:t>2017</w:t>
           </w:r>
           <w:r>
             <w:rPr>
@@ -831,7 +850,6 @@
             </w:rPr>
             <w:t xml:space="preserve">| </w:t>
           </w:r>
-          <w:proofErr w:type="spellStart"/>
           <w:r>
             <w:rPr>
               <w:rFonts w:cs="Segoe UI"/>
@@ -840,7 +858,6 @@
             </w:rPr>
             <w:t>SimplePlaySound</w:t>
           </w:r>
-          <w:proofErr w:type="spellEnd"/>
         </w:p>
       </w:tc>
       <w:tc>
@@ -941,26 +958,6 @@
 </file>
 
 <file path=word/header1.xml><?xml version="1.0" encoding="utf-8"?>
-<w:hdr xmlns:wpc="http://schemas.microsoft.com/office/word/2010/wordprocessingCanvas" xmlns:cx="http://schemas.microsoft.com/office/drawing/2014/chartex" xmlns:cx1="http://schemas.microsoft.com/office/drawing/2015/9/8/chartex" xmlns:cx2="http://schemas.microsoft.com/office/drawing/2015/10/21/chartex" xmlns:cx3="http://schemas.microsoft.com/office/drawing/2016/5/9/chartex" xmlns:cx4="http://schemas.microsoft.com/office/drawing/2016/5/10/chartex" xmlns:cx5="http://schemas.microsoft.com/office/drawing/2016/5/11/chartex" xmlns:mc="http://schemas.openxmlformats.org/markup-compatibility/2006" xmlns:o="urn:schemas-microsoft-com:office:office" xmlns:r="http://schemas.openxmlformats.org/officeDocument/2006/relationships" xmlns:m="http://schemas.openxmlformats.org/officeDocument/2006/math" xmlns:v="urn:schemas-microsoft-com:vml" xmlns:wp14="http://schemas.microsoft.com/office/word/2010/wordprocessingDrawing" xmlns:wp="http://schemas.openxmlformats.org/drawingml/2006/wordprocessingDrawing" xmlns:w10="urn:schemas-microsoft-com:office:word" xmlns:w="http://schemas.openxmlformats.org/wordprocessingml/2006/main" xmlns:w14="http://schemas.microsoft.com/office/word/2010/wordml" xmlns:w15="http://schemas.microsoft.com/office/word/2012/wordml" xmlns:w16se="http://schemas.microsoft.com/office/word/2015/wordml/symex" xmlns:wpg="http://schemas.microsoft.com/office/word/2010/wordprocessingGroup" xmlns:wpi="http://schemas.microsoft.com/office/word/2010/wordprocessingInk" xmlns:wne="http://schemas.microsoft.com/office/word/2006/wordml" xmlns:wps="http://schemas.microsoft.com/office/word/2010/wordprocessingShape" mc:Ignorable="w14 w15 w16se wp14">
-  <w:p>
-    <w:pPr>
-      <w:pStyle w:val="Header"/>
-    </w:pPr>
-  </w:p>
-</w:hdr>
-</file>
-
-<file path=word/header2.xml><?xml version="1.0" encoding="utf-8"?>
-<w:hdr xmlns:wpc="http://schemas.microsoft.com/office/word/2010/wordprocessingCanvas" xmlns:cx="http://schemas.microsoft.com/office/drawing/2014/chartex" xmlns:cx1="http://schemas.microsoft.com/office/drawing/2015/9/8/chartex" xmlns:cx2="http://schemas.microsoft.com/office/drawing/2015/10/21/chartex" xmlns:cx3="http://schemas.microsoft.com/office/drawing/2016/5/9/chartex" xmlns:cx4="http://schemas.microsoft.com/office/drawing/2016/5/10/chartex" xmlns:cx5="http://schemas.microsoft.com/office/drawing/2016/5/11/chartex" xmlns:mc="http://schemas.openxmlformats.org/markup-compatibility/2006" xmlns:o="urn:schemas-microsoft-com:office:office" xmlns:r="http://schemas.openxmlformats.org/officeDocument/2006/relationships" xmlns:m="http://schemas.openxmlformats.org/officeDocument/2006/math" xmlns:v="urn:schemas-microsoft-com:vml" xmlns:wp14="http://schemas.microsoft.com/office/word/2010/wordprocessingDrawing" xmlns:wp="http://schemas.openxmlformats.org/drawingml/2006/wordprocessingDrawing" xmlns:w10="urn:schemas-microsoft-com:office:word" xmlns:w="http://schemas.openxmlformats.org/wordprocessingml/2006/main" xmlns:w14="http://schemas.microsoft.com/office/word/2010/wordml" xmlns:w15="http://schemas.microsoft.com/office/word/2012/wordml" xmlns:w16se="http://schemas.microsoft.com/office/word/2015/wordml/symex" xmlns:wpg="http://schemas.microsoft.com/office/word/2010/wordprocessingGroup" xmlns:wpi="http://schemas.microsoft.com/office/word/2010/wordprocessingInk" xmlns:wne="http://schemas.microsoft.com/office/word/2006/wordml" xmlns:wps="http://schemas.microsoft.com/office/word/2010/wordprocessingShape" mc:Ignorable="w14 w15 w16se wp14">
-  <w:p>
-    <w:pPr>
-      <w:pStyle w:val="Header"/>
-    </w:pPr>
-  </w:p>
-</w:hdr>
-</file>
-
-<file path=word/header3.xml><?xml version="1.0" encoding="utf-8"?>
 <w:hdr xmlns:wpc="http://schemas.microsoft.com/office/word/2010/wordprocessingCanvas" xmlns:cx="http://schemas.microsoft.com/office/drawing/2014/chartex" xmlns:cx1="http://schemas.microsoft.com/office/drawing/2015/9/8/chartex" xmlns:cx2="http://schemas.microsoft.com/office/drawing/2015/10/21/chartex" xmlns:cx3="http://schemas.microsoft.com/office/drawing/2016/5/9/chartex" xmlns:cx4="http://schemas.microsoft.com/office/drawing/2016/5/10/chartex" xmlns:cx5="http://schemas.microsoft.com/office/drawing/2016/5/11/chartex" xmlns:mc="http://schemas.openxmlformats.org/markup-compatibility/2006" xmlns:o="urn:schemas-microsoft-com:office:office" xmlns:r="http://schemas.openxmlformats.org/officeDocument/2006/relationships" xmlns:m="http://schemas.openxmlformats.org/officeDocument/2006/math" xmlns:v="urn:schemas-microsoft-com:vml" xmlns:wp14="http://schemas.microsoft.com/office/word/2010/wordprocessingDrawing" xmlns:wp="http://schemas.openxmlformats.org/drawingml/2006/wordprocessingDrawing" xmlns:w10="urn:schemas-microsoft-com:office:word" xmlns:w="http://schemas.openxmlformats.org/wordprocessingml/2006/main" xmlns:w14="http://schemas.microsoft.com/office/word/2010/wordml" xmlns:w15="http://schemas.microsoft.com/office/word/2012/wordml" xmlns:w16se="http://schemas.microsoft.com/office/word/2015/wordml/symex" xmlns:wpg="http://schemas.microsoft.com/office/word/2010/wordprocessingGroup" xmlns:wpi="http://schemas.microsoft.com/office/word/2010/wordprocessingInk" xmlns:wne="http://schemas.microsoft.com/office/word/2006/wordml" xmlns:wps="http://schemas.microsoft.com/office/word/2010/wordprocessingShape" mc:Ignorable="w14 w15 w16se wp14">
   <w:tbl>
     <w:tblPr>
@@ -3129,6 +3126,7 @@
     <w:lsdException w:name="HTML Sample" w:semiHidden="1" w:unhideWhenUsed="1"/>
     <w:lsdException w:name="HTML Typewriter" w:semiHidden="1" w:unhideWhenUsed="1"/>
     <w:lsdException w:name="HTML Variable" w:semiHidden="1" w:unhideWhenUsed="1"/>
+    <w:lsdException w:name="Normal Table" w:semiHidden="1" w:unhideWhenUsed="1"/>
     <w:lsdException w:name="annotation subject" w:semiHidden="1" w:unhideWhenUsed="1"/>
     <w:lsdException w:name="No List" w:semiHidden="1" w:unhideWhenUsed="1"/>
     <w:lsdException w:name="Outline List 1" w:semiHidden="1" w:unhideWhenUsed="1"/>
@@ -3173,6 +3171,7 @@
     <w:lsdException w:name="Table Professional" w:semiHidden="1" w:unhideWhenUsed="1"/>
     <w:lsdException w:name="Table Subtle 1" w:semiHidden="1" w:unhideWhenUsed="1"/>
     <w:lsdException w:name="Table Subtle 2" w:semiHidden="1" w:unhideWhenUsed="1"/>
+    <w:lsdException w:name="Table Web 1" w:semiHidden="1" w:unhideWhenUsed="1"/>
     <w:lsdException w:name="Table Web 2" w:semiHidden="1" w:unhideWhenUsed="1"/>
     <w:lsdException w:name="Table Web 3" w:semiHidden="1" w:unhideWhenUsed="1"/>
     <w:lsdException w:name="Balloon Text" w:semiHidden="1" w:unhideWhenUsed="1"/>

</xml_diff>